<commit_message>
Commit uncommitted changes: updates needed + app planning additions
Co-Authored-By: Claude Opus 4.6 <noreply@anthropic.com>
</commit_message>
<xml_diff>
--- a/APP PLANNING/UPDATES-NEEDED.docx
+++ b/APP PLANNING/UPDATES-NEEDED.docx
@@ -51,6 +51,12 @@
           <w:rFonts w:ascii="Segoe UI" w:hAnsi="Segoe UI" w:cs="Segoe UI"/>
         </w:rPr>
       </w:pPr>
+      <w:r>
+        <w:rPr>
+          <w:rFonts w:ascii="Segoe UI" w:hAnsi="Segoe UI" w:cs="Segoe UI"/>
+        </w:rPr>
+        <w:t xml:space="preserve">OVERVIEW: </w:t>
+      </w:r>
       <w:r>
         <w:rPr>
           <w:rFonts w:ascii="Segoe UI" w:hAnsi="Segoe UI" w:cs="Segoe UI"/>
@@ -98,7 +104,25 @@
         <w:rPr>
           <w:rFonts w:ascii="Segoe UI" w:hAnsi="Segoe UI" w:cs="Segoe UI"/>
         </w:rPr>
-        <w:t>Create a historical record of the rest of my life</w:t>
+        <w:t>Establish and reinforce Positive “Daily” Healthy Habits that lead to personal/spiritual growth and “piece of mind”.</w:t>
+      </w:r>
+    </w:p>
+    <w:p>
+      <w:pPr>
+        <w:pStyle w:val="ListParagraph"/>
+        <w:numPr>
+          <w:ilvl w:val="0"/>
+          <w:numId w:val="6"/>
+        </w:numPr>
+        <w:rPr>
+          <w:rFonts w:ascii="Segoe UI" w:hAnsi="Segoe UI" w:cs="Segoe UI"/>
+        </w:rPr>
+      </w:pPr>
+      <w:r>
+        <w:rPr>
+          <w:rFonts w:ascii="Segoe UI" w:hAnsi="Segoe UI" w:cs="Segoe UI"/>
+        </w:rPr>
+        <w:t>Focus on making daily progress toward long term goals.</w:t>
       </w:r>
     </w:p>
     <w:p>
@@ -116,6 +140,42 @@
         <w:rPr>
           <w:rFonts w:ascii="Segoe UI" w:hAnsi="Segoe UI" w:cs="Segoe UI"/>
         </w:rPr>
+        <w:t>Daily Task list to stay focused on the main goals for the day.</w:t>
+      </w:r>
+    </w:p>
+    <w:p>
+      <w:pPr>
+        <w:pStyle w:val="ListParagraph"/>
+        <w:numPr>
+          <w:ilvl w:val="0"/>
+          <w:numId w:val="6"/>
+        </w:numPr>
+        <w:rPr>
+          <w:rFonts w:ascii="Segoe UI" w:hAnsi="Segoe UI" w:cs="Segoe UI"/>
+        </w:rPr>
+      </w:pPr>
+      <w:r>
+        <w:rPr>
+          <w:rFonts w:ascii="Segoe UI" w:hAnsi="Segoe UI" w:cs="Segoe UI"/>
+        </w:rPr>
+        <w:t>Create a historical record of the rest of my life</w:t>
+      </w:r>
+    </w:p>
+    <w:p>
+      <w:pPr>
+        <w:pStyle w:val="ListParagraph"/>
+        <w:numPr>
+          <w:ilvl w:val="1"/>
+          <w:numId w:val="6"/>
+        </w:numPr>
+        <w:rPr>
+          <w:rFonts w:ascii="Segoe UI" w:hAnsi="Segoe UI" w:cs="Segoe UI"/>
+        </w:rPr>
+      </w:pPr>
+      <w:r>
+        <w:rPr>
+          <w:rFonts w:ascii="Segoe UI" w:hAnsi="Segoe UI" w:cs="Segoe UI"/>
+        </w:rPr>
         <w:t>At the end of every year, I want to be able to review the highlights of my year.</w:t>
       </w:r>
     </w:p>
@@ -134,7 +194,49 @@
         <w:rPr>
           <w:rFonts w:ascii="Segoe UI" w:hAnsi="Segoe UI" w:cs="Segoe UI"/>
         </w:rPr>
-        <w:t>Memorable moments</w:t>
+        <w:t xml:space="preserve">Memorable </w:t>
+      </w:r>
+      <w:r>
+        <w:rPr>
+          <w:rFonts w:ascii="Segoe UI" w:hAnsi="Segoe UI" w:cs="Segoe UI"/>
+        </w:rPr>
+        <w:t>M</w:t>
+      </w:r>
+      <w:r>
+        <w:rPr>
+          <w:rFonts w:ascii="Segoe UI" w:hAnsi="Segoe UI" w:cs="Segoe UI"/>
+        </w:rPr>
+        <w:t>oments</w:t>
+      </w:r>
+      <w:r>
+        <w:rPr>
+          <w:rFonts w:ascii="Segoe UI" w:hAnsi="Segoe UI" w:cs="Segoe UI"/>
+        </w:rPr>
+        <w:t xml:space="preserve"> – The App must include a </w:t>
+      </w:r>
+      <w:r>
+        <w:rPr>
+          <w:rFonts w:ascii="Segoe UI" w:hAnsi="Segoe UI" w:cs="Segoe UI"/>
+        </w:rPr>
+        <w:t>“</w:t>
+      </w:r>
+      <w:r>
+        <w:rPr>
+          <w:rFonts w:ascii="Segoe UI" w:hAnsi="Segoe UI" w:cs="Segoe UI"/>
+        </w:rPr>
+        <w:t>well-integrated</w:t>
+      </w:r>
+      <w:r>
+        <w:rPr>
+          <w:rFonts w:ascii="Segoe UI" w:hAnsi="Segoe UI" w:cs="Segoe UI"/>
+        </w:rPr>
+        <w:t>”</w:t>
+      </w:r>
+      <w:r>
+        <w:rPr>
+          <w:rFonts w:ascii="Segoe UI" w:hAnsi="Segoe UI" w:cs="Segoe UI"/>
+        </w:rPr>
+        <w:t xml:space="preserve"> journal function that allows me to capture thoughts about any aspect of my daily life, or just random thoughts whenever they arise.</w:t>
       </w:r>
     </w:p>
     <w:p>
@@ -148,18 +250,6 @@
           <w:rFonts w:ascii="Segoe UI" w:hAnsi="Segoe UI" w:cs="Segoe UI"/>
         </w:rPr>
       </w:pPr>
-      <w:r>
-        <w:rPr>
-          <w:rFonts w:ascii="Segoe UI" w:hAnsi="Segoe UI" w:cs="Segoe UI"/>
-        </w:rPr>
-        <w:t xml:space="preserve">Accomplishment of </w:t>
-      </w:r>
-      <w:r>
-        <w:rPr>
-          <w:rFonts w:ascii="Segoe UI" w:hAnsi="Segoe UI" w:cs="Segoe UI"/>
-        </w:rPr>
-        <w:t>Major Milestones in each important area of my life (Love, Health, Freedom).</w:t>
-      </w:r>
     </w:p>
     <w:p>
       <w:pPr>
@@ -176,6 +266,120 @@
         <w:rPr>
           <w:rFonts w:ascii="Segoe UI" w:hAnsi="Segoe UI" w:cs="Segoe UI"/>
         </w:rPr>
+        <w:t xml:space="preserve">Accomplishment of </w:t>
+      </w:r>
+      <w:r>
+        <w:rPr>
+          <w:rFonts w:ascii="Segoe UI" w:hAnsi="Segoe UI" w:cs="Segoe UI"/>
+        </w:rPr>
+        <w:t>“</w:t>
+      </w:r>
+      <w:r>
+        <w:rPr>
+          <w:rFonts w:ascii="Segoe UI" w:hAnsi="Segoe UI" w:cs="Segoe UI"/>
+        </w:rPr>
+        <w:t>Major Milestones</w:t>
+      </w:r>
+      <w:r>
+        <w:rPr>
+          <w:rFonts w:ascii="Segoe UI" w:hAnsi="Segoe UI" w:cs="Segoe UI"/>
+        </w:rPr>
+        <w:t>”</w:t>
+      </w:r>
+      <w:r>
+        <w:rPr>
+          <w:rFonts w:ascii="Segoe UI" w:hAnsi="Segoe UI" w:cs="Segoe UI"/>
+        </w:rPr>
+        <w:t xml:space="preserve"> in each important area of my life (Love, Health, Freedom)</w:t>
+      </w:r>
+    </w:p>
+    <w:p>
+      <w:pPr>
+        <w:pStyle w:val="ListParagraph"/>
+        <w:numPr>
+          <w:ilvl w:val="3"/>
+          <w:numId w:val="6"/>
+        </w:numPr>
+        <w:rPr>
+          <w:rFonts w:ascii="Segoe UI" w:hAnsi="Segoe UI" w:cs="Segoe UI"/>
+        </w:rPr>
+      </w:pPr>
+      <w:r>
+        <w:rPr>
+          <w:rFonts w:ascii="Segoe UI" w:hAnsi="Segoe UI" w:cs="Segoe UI"/>
+        </w:rPr>
+        <w:t xml:space="preserve">LOVE – </w:t>
+      </w:r>
+    </w:p>
+    <w:p>
+      <w:pPr>
+        <w:pStyle w:val="ListParagraph"/>
+        <w:numPr>
+          <w:ilvl w:val="3"/>
+          <w:numId w:val="6"/>
+        </w:numPr>
+        <w:rPr>
+          <w:rFonts w:ascii="Segoe UI" w:hAnsi="Segoe UI" w:cs="Segoe UI"/>
+        </w:rPr>
+      </w:pPr>
+      <w:r>
+        <w:rPr>
+          <w:rFonts w:ascii="Segoe UI" w:hAnsi="Segoe UI" w:cs="Segoe UI"/>
+        </w:rPr>
+        <w:t>FREEDOM – c</w:t>
+      </w:r>
+      <w:r>
+        <w:rPr>
+          <w:rFonts w:ascii="Segoe UI" w:hAnsi="Segoe UI" w:cs="Segoe UI"/>
+        </w:rPr>
+        <w:t xml:space="preserve">ompletion </w:t>
+      </w:r>
+      <w:r>
+        <w:rPr>
+          <w:rFonts w:ascii="Segoe UI" w:hAnsi="Segoe UI" w:cs="Segoe UI"/>
+        </w:rPr>
+        <w:t xml:space="preserve">and Launch </w:t>
+      </w:r>
+      <w:r>
+        <w:rPr>
+          <w:rFonts w:ascii="Segoe UI" w:hAnsi="Segoe UI" w:cs="Segoe UI"/>
+        </w:rPr>
+        <w:t>of CNA Packet</w:t>
+      </w:r>
+    </w:p>
+    <w:p>
+      <w:pPr>
+        <w:pStyle w:val="ListParagraph"/>
+        <w:numPr>
+          <w:ilvl w:val="3"/>
+          <w:numId w:val="6"/>
+        </w:numPr>
+        <w:rPr>
+          <w:rFonts w:ascii="Segoe UI" w:hAnsi="Segoe UI" w:cs="Segoe UI"/>
+        </w:rPr>
+      </w:pPr>
+      <w:r>
+        <w:rPr>
+          <w:rFonts w:ascii="Segoe UI" w:hAnsi="Segoe UI" w:cs="Segoe UI"/>
+        </w:rPr>
+        <w:t>HEALTH – Achieved ideal weight of 175 lbs.</w:t>
+      </w:r>
+    </w:p>
+    <w:p>
+      <w:pPr>
+        <w:pStyle w:val="ListParagraph"/>
+        <w:numPr>
+          <w:ilvl w:val="2"/>
+          <w:numId w:val="6"/>
+        </w:numPr>
+        <w:rPr>
+          <w:rFonts w:ascii="Segoe UI" w:hAnsi="Segoe UI" w:cs="Segoe UI"/>
+        </w:rPr>
+      </w:pPr>
+      <w:r>
+        <w:rPr>
+          <w:rFonts w:ascii="Segoe UI" w:hAnsi="Segoe UI" w:cs="Segoe UI"/>
+        </w:rPr>
         <w:t>Record all s</w:t>
       </w:r>
       <w:r>
@@ -183,6 +387,12 @@
           <w:rFonts w:ascii="Segoe UI" w:hAnsi="Segoe UI" w:cs="Segoe UI"/>
         </w:rPr>
         <w:t>ignificant accomplishments</w:t>
+      </w:r>
+      <w:r>
+        <w:rPr>
+          <w:rFonts w:ascii="Segoe UI" w:hAnsi="Segoe UI" w:cs="Segoe UI"/>
+        </w:rPr>
+        <w:t xml:space="preserve"> (large or small)</w:t>
       </w:r>
     </w:p>
     <w:p>
@@ -403,6 +613,7 @@
               <w:rPr>
                 <w:noProof/>
               </w:rPr>
+              <w:lastRenderedPageBreak/>
               <w:drawing>
                 <wp:inline distT="0" distB="0" distL="0" distR="0" wp14:anchorId="1E277E02" wp14:editId="050B6BD7">
                   <wp:extent cx="2939160" cy="3086391"/>

</xml_diff>